<commit_message>
added ehm siehe dchangelog gdd
</commit_message>
<xml_diff>
--- a/Documents/Fabled Carnage GDD.docx
+++ b/Documents/Fabled Carnage GDD.docx
@@ -115,7 +115,6 @@
                         <w:lang w:val="de-DE"/>
                       </w:rPr>
                     </w:pPr>
-                    <w:proofErr w:type="spellStart"/>
                     <w:r>
                       <w:rPr>
                         <w:rFonts w:asciiTheme="majorHAnsi" w:eastAsiaTheme="majorEastAsia" w:hAnsiTheme="majorHAnsi" w:cstheme="majorBidi"/>
@@ -123,29 +122,8 @@
                         <w:szCs w:val="80"/>
                         <w:lang w:val="de-DE"/>
                       </w:rPr>
-                      <w:t>Fabled</w:t>
+                      <w:t>Fabled Carnage</w:t>
                     </w:r>
-                    <w:proofErr w:type="spellEnd"/>
-                    <w:r>
-                      <w:rPr>
-                        <w:rFonts w:asciiTheme="majorHAnsi" w:eastAsiaTheme="majorEastAsia" w:hAnsiTheme="majorHAnsi" w:cstheme="majorBidi"/>
-                        <w:sz w:val="80"/>
-                        <w:szCs w:val="80"/>
-                        <w:lang w:val="de-DE"/>
-                      </w:rPr>
-                      <w:t xml:space="preserve"> </w:t>
-                    </w:r>
-                    <w:proofErr w:type="spellStart"/>
-                    <w:r>
-                      <w:rPr>
-                        <w:rFonts w:asciiTheme="majorHAnsi" w:eastAsiaTheme="majorEastAsia" w:hAnsiTheme="majorHAnsi" w:cstheme="majorBidi"/>
-                        <w:sz w:val="80"/>
-                        <w:szCs w:val="80"/>
-                        <w:lang w:val="de-DE"/>
-                      </w:rPr>
-                      <w:t>Carnage</w:t>
-                    </w:r>
-                    <w:proofErr w:type="spellEnd"/>
                   </w:p>
                 </w:tc>
               </w:sdtContent>
@@ -199,16 +177,14 @@
                       </w:rPr>
                       <w:t xml:space="preserve">Game </w:t>
                     </w:r>
-                    <w:proofErr w:type="spellStart"/>
                     <w:r>
                       <w:rPr>
                         <w:rFonts w:asciiTheme="majorHAnsi" w:eastAsiaTheme="majorEastAsia" w:hAnsiTheme="majorHAnsi" w:cstheme="majorBidi"/>
                         <w:sz w:val="44"/>
                         <w:szCs w:val="44"/>
                       </w:rPr>
-                      <w:t>Desing</w:t>
+                      <w:t>Design</w:t>
                     </w:r>
-                    <w:proofErr w:type="spellEnd"/>
                     <w:r>
                       <w:rPr>
                         <w:rFonts w:asciiTheme="majorHAnsi" w:eastAsiaTheme="majorEastAsia" w:hAnsiTheme="majorHAnsi" w:cstheme="majorBidi"/>
@@ -259,6 +235,8 @@
                 <w:rPr>
                   <w:b/>
                   <w:bCs/>
+                  <w:sz w:val="28"/>
+                  <w:szCs w:val="28"/>
                 </w:rPr>
                 <w:alias w:val="Autor"/>
                 <w:id w:val="15524260"/>
@@ -289,6 +267,8 @@
                       <w:rPr>
                         <w:b/>
                         <w:bCs/>
+                        <w:sz w:val="28"/>
+                        <w:szCs w:val="28"/>
                         <w:lang w:val="de-DE"/>
                       </w:rPr>
                       <w:t>Sofia Thoma</w:t>
@@ -382,7 +362,6 @@
               <w:lang w:val="de-DE"/>
             </w:rPr>
           </w:pPr>
-          <w:proofErr w:type="spellStart"/>
           <w:r>
             <w:rPr>
               <w:sz w:val="48"/>
@@ -390,7 +369,6 @@
             </w:rPr>
             <w:t>Changelog</w:t>
           </w:r>
-          <w:proofErr w:type="spellEnd"/>
         </w:p>
         <w:tbl>
           <w:tblPr>
@@ -486,7 +464,15 @@
                     <w:sz w:val="48"/>
                     <w:lang w:val="de-DE"/>
                   </w:rPr>
-                  <w:t>17.01.20</w:t>
+                  <w:t>10</w:t>
+                </w:r>
+                <w:r>
+                  <w:rPr>
+                    <w:color w:val="auto"/>
+                    <w:sz w:val="48"/>
+                    <w:lang w:val="de-DE"/>
+                  </w:rPr>
+                  <w:t>.01.20</w:t>
                 </w:r>
               </w:p>
             </w:tc>
@@ -499,33 +485,7 @@
                   <w:pStyle w:val="Titel"/>
                   <w:numPr>
                     <w:ilvl w:val="0"/>
-                    <w:numId w:val="25"/>
-                  </w:numPr>
-                  <w:pBdr>
-                    <w:bottom w:val="none" w:sz="0" w:space="0" w:color="auto"/>
-                  </w:pBdr>
-                  <w:cnfStyle w:val="000000100000" w:firstRow="0" w:lastRow="0" w:firstColumn="0" w:lastColumn="0" w:oddVBand="0" w:evenVBand="0" w:oddHBand="1" w:evenHBand="0" w:firstRowFirstColumn="0" w:firstRowLastColumn="0" w:lastRowFirstColumn="0" w:lastRowLastColumn="0"/>
-                  <w:rPr>
-                    <w:color w:val="000000" w:themeColor="text1"/>
-                    <w:sz w:val="48"/>
-                    <w:lang w:val="de-DE"/>
-                  </w:rPr>
-                </w:pPr>
-                <w:r>
-                  <w:rPr>
-                    <w:color w:val="000000" w:themeColor="text1"/>
-                    <w:sz w:val="48"/>
-                    <w:lang w:val="de-DE"/>
-                  </w:rPr>
-                  <w:t xml:space="preserve">Rechtschreibung </w:t>
-                </w:r>
-              </w:p>
-              <w:p>
-                <w:pPr>
-                  <w:pStyle w:val="Titel"/>
-                  <w:numPr>
-                    <w:ilvl w:val="0"/>
-                    <w:numId w:val="25"/>
+                    <w:numId w:val="48"/>
                   </w:numPr>
                   <w:pBdr>
                     <w:bottom w:val="none" w:sz="0" w:space="0" w:color="auto"/>
@@ -581,6 +541,72 @@
               </w:p>
             </w:tc>
           </w:tr>
+          <w:tr>
+            <w:trPr>
+              <w:cnfStyle w:val="000000010000" w:firstRow="0" w:lastRow="0" w:firstColumn="0" w:lastColumn="0" w:oddVBand="0" w:evenVBand="0" w:oddHBand="0" w:evenHBand="1" w:firstRowFirstColumn="0" w:firstRowLastColumn="0" w:lastRowFirstColumn="0" w:lastRowLastColumn="0"/>
+              <w:trHeight w:val="903"/>
+            </w:trPr>
+            <w:tc>
+              <w:tcPr>
+                <w:cnfStyle w:val="001000000000" w:firstRow="0" w:lastRow="0" w:firstColumn="1" w:lastColumn="0" w:oddVBand="0" w:evenVBand="0" w:oddHBand="0" w:evenHBand="0" w:firstRowFirstColumn="0" w:firstRowLastColumn="0" w:lastRowFirstColumn="0" w:lastRowLastColumn="0"/>
+                <w:tcW w:w="4789" w:type="dxa"/>
+                <w:shd w:val="clear" w:color="auto" w:fill="BFBFBF" w:themeFill="background1" w:themeFillShade="BF"/>
+              </w:tcPr>
+              <w:p>
+                <w:pPr>
+                  <w:pStyle w:val="Titel"/>
+                  <w:pBdr>
+                    <w:bottom w:val="none" w:sz="0" w:space="0" w:color="auto"/>
+                  </w:pBdr>
+                  <w:rPr>
+                    <w:color w:val="auto"/>
+                    <w:sz w:val="48"/>
+                    <w:lang w:val="de-DE"/>
+                  </w:rPr>
+                </w:pPr>
+                <w:r>
+                  <w:rPr>
+                    <w:color w:val="auto"/>
+                    <w:sz w:val="48"/>
+                    <w:lang w:val="de-DE"/>
+                  </w:rPr>
+                  <w:t>17.01.20</w:t>
+                </w:r>
+              </w:p>
+            </w:tc>
+            <w:tc>
+              <w:tcPr>
+                <w:tcW w:w="4789" w:type="dxa"/>
+                <w:shd w:val="clear" w:color="auto" w:fill="BFBFBF" w:themeFill="background1" w:themeFillShade="BF"/>
+              </w:tcPr>
+              <w:p>
+                <w:pPr>
+                  <w:pStyle w:val="Titel"/>
+                  <w:numPr>
+                    <w:ilvl w:val="0"/>
+                    <w:numId w:val="25"/>
+                  </w:numPr>
+                  <w:pBdr>
+                    <w:bottom w:val="none" w:sz="0" w:space="0" w:color="auto"/>
+                  </w:pBdr>
+                  <w:cnfStyle w:val="000000010000" w:firstRow="0" w:lastRow="0" w:firstColumn="0" w:lastColumn="0" w:oddVBand="0" w:evenVBand="0" w:oddHBand="0" w:evenHBand="1" w:firstRowFirstColumn="0" w:firstRowLastColumn="0" w:lastRowFirstColumn="0" w:lastRowLastColumn="0"/>
+                  <w:rPr>
+                    <w:color w:val="000000" w:themeColor="text1"/>
+                    <w:sz w:val="48"/>
+                    <w:lang w:val="de-DE"/>
+                  </w:rPr>
+                </w:pPr>
+                <w:r>
+                  <w:rPr>
+                    <w:color w:val="000000" w:themeColor="text1"/>
+                    <w:sz w:val="48"/>
+                    <w:lang w:val="de-DE"/>
+                  </w:rPr>
+                  <w:t>Rechtschreibung</w:t>
+                </w:r>
+              </w:p>
+            </w:tc>
+          </w:tr>
         </w:tbl>
         <w:p>
           <w:pPr>
@@ -589,6 +615,8 @@
               <w:lang w:val="de-DE"/>
             </w:rPr>
           </w:pPr>
+          <w:bookmarkStart w:id="0" w:name="_GoBack"/>
+          <w:bookmarkEnd w:id="0"/>
           <w:r>
             <w:rPr>
               <w:lang w:val="de-DE"/>
@@ -618,7 +646,6 @@
               <w:lang w:val="de-DE"/>
             </w:rPr>
           </w:pPr>
-          <w:proofErr w:type="spellStart"/>
           <w:r>
             <w:rPr>
               <w:sz w:val="52"/>
@@ -627,7 +654,6 @@
             </w:rPr>
             <w:t>Changelog</w:t>
           </w:r>
-          <w:proofErr w:type="spellEnd"/>
         </w:p>
         <w:p>
           <w:pPr>
@@ -650,16 +676,14 @@
             </w:rPr>
             <w:t xml:space="preserve">Vision </w:t>
           </w:r>
-          <w:proofErr w:type="spellStart"/>
           <w:r>
             <w:rPr>
               <w:sz w:val="52"/>
               <w:szCs w:val="52"/>
               <w:lang w:val="de-DE"/>
             </w:rPr>
-            <w:t>Statemen</w:t>
+            <w:t>Statement</w:t>
           </w:r>
-          <w:proofErr w:type="spellEnd"/>
         </w:p>
         <w:p>
           <w:pPr>
@@ -680,18 +704,8 @@
               <w:szCs w:val="52"/>
               <w:lang w:val="de-DE"/>
             </w:rPr>
-            <w:t xml:space="preserve">Game </w:t>
+            <w:t>Spiel Vorstellung</w:t>
           </w:r>
-          <w:proofErr w:type="spellStart"/>
-          <w:r>
-            <w:rPr>
-              <w:sz w:val="52"/>
-              <w:szCs w:val="52"/>
-              <w:lang w:val="de-DE"/>
-            </w:rPr>
-            <w:t>Introduction</w:t>
-          </w:r>
-          <w:proofErr w:type="spellEnd"/>
         </w:p>
         <w:p>
           <w:pPr>
@@ -804,34 +818,14 @@
           <w:lang w:val="de-DE"/>
         </w:rPr>
       </w:pPr>
-      <w:proofErr w:type="spellStart"/>
       <w:r>
         <w:rPr>
           <w:sz w:val="52"/>
           <w:szCs w:val="52"/>
           <w:lang w:val="de-DE"/>
         </w:rPr>
-        <w:t>Gameplay</w:t>
-      </w:r>
-      <w:proofErr w:type="spellEnd"/>
-      <w:r>
-        <w:rPr>
-          <w:sz w:val="52"/>
-          <w:szCs w:val="52"/>
-          <w:lang w:val="de-DE"/>
-        </w:rPr>
-        <w:t xml:space="preserve"> </w:t>
-      </w:r>
-      <w:proofErr w:type="spellStart"/>
-      <w:r>
-        <w:rPr>
-          <w:sz w:val="52"/>
-          <w:szCs w:val="52"/>
-          <w:lang w:val="de-DE"/>
-        </w:rPr>
-        <w:t>Mechanics</w:t>
-      </w:r>
-      <w:proofErr w:type="spellEnd"/>
+        <w:t>Gameplay Mechanics</w:t>
+      </w:r>
     </w:p>
     <w:p>
       <w:pPr>
@@ -898,16 +892,14 @@
           <w:lang w:val="de-DE"/>
         </w:rPr>
       </w:pPr>
-      <w:proofErr w:type="spellStart"/>
       <w:r>
         <w:rPr>
           <w:sz w:val="52"/>
           <w:szCs w:val="52"/>
           <w:lang w:val="de-DE"/>
         </w:rPr>
-        <w:t>Ui</w:t>
-      </w:r>
-      <w:proofErr w:type="spellEnd"/>
+        <w:t>UI</w:t>
+      </w:r>
     </w:p>
     <w:p>
       <w:pPr>
@@ -944,7 +936,6 @@
           <w:lang w:val="de-DE"/>
         </w:rPr>
       </w:pPr>
-      <w:proofErr w:type="spellStart"/>
       <w:r>
         <w:rPr>
           <w:sz w:val="52"/>
@@ -953,7 +944,6 @@
         </w:rPr>
         <w:t>Screenflow</w:t>
       </w:r>
-      <w:proofErr w:type="spellEnd"/>
     </w:p>
     <w:p>
       <w:pPr>
@@ -968,7 +958,6 @@
           <w:lang w:val="de-DE"/>
         </w:rPr>
       </w:pPr>
-      <w:proofErr w:type="spellStart"/>
       <w:r>
         <w:rPr>
           <w:sz w:val="52"/>
@@ -977,7 +966,6 @@
         </w:rPr>
         <w:t>Balancing</w:t>
       </w:r>
-      <w:proofErr w:type="spellEnd"/>
     </w:p>
     <w:p>
       <w:pPr>
@@ -1088,19 +1076,8 @@
           <w:sz w:val="52"/>
           <w:lang w:val="de-DE"/>
         </w:rPr>
-        <w:t xml:space="preserve">Game </w:t>
-      </w:r>
-      <w:proofErr w:type="spellStart"/>
-      <w:r>
-        <w:rPr>
-          <w:b/>
-          <w:i/>
-          <w:sz w:val="52"/>
-          <w:lang w:val="de-DE"/>
-        </w:rPr>
-        <w:t>Introduction</w:t>
-      </w:r>
-      <w:proofErr w:type="spellEnd"/>
+        <w:t>Spiel Vorstellung</w:t>
+      </w:r>
     </w:p>
     <w:p>
       <w:pPr>
@@ -1119,55 +1096,7 @@
           <w:sz w:val="44"/>
           <w:lang w:val="de-DE"/>
         </w:rPr>
-        <w:t xml:space="preserve">Unser Spiel ist ein </w:t>
-      </w:r>
-      <w:proofErr w:type="spellStart"/>
-      <w:r>
-        <w:rPr>
-          <w:sz w:val="44"/>
-          <w:lang w:val="de-DE"/>
-        </w:rPr>
-        <w:t>Arcade</w:t>
-      </w:r>
-      <w:proofErr w:type="spellEnd"/>
-      <w:r>
-        <w:rPr>
-          <w:sz w:val="44"/>
-          <w:lang w:val="de-DE"/>
-        </w:rPr>
-        <w:t xml:space="preserve">-Stilistischer </w:t>
-      </w:r>
-      <w:proofErr w:type="spellStart"/>
-      <w:r>
-        <w:rPr>
-          <w:sz w:val="44"/>
-          <w:lang w:val="de-DE"/>
-        </w:rPr>
-        <w:t>Sidescoller</w:t>
-      </w:r>
-      <w:proofErr w:type="spellEnd"/>
-      <w:r>
-        <w:rPr>
-          <w:sz w:val="44"/>
-          <w:lang w:val="de-DE"/>
-        </w:rPr>
-        <w:t xml:space="preserve"> </w:t>
-      </w:r>
-      <w:proofErr w:type="spellStart"/>
-      <w:r>
-        <w:rPr>
-          <w:sz w:val="44"/>
-          <w:lang w:val="de-DE"/>
-        </w:rPr>
-        <w:t>Endless</w:t>
-      </w:r>
-      <w:proofErr w:type="spellEnd"/>
-      <w:r>
-        <w:rPr>
-          <w:sz w:val="44"/>
-          <w:lang w:val="de-DE"/>
-        </w:rPr>
-        <w:t xml:space="preserve"> Runner.</w:t>
+        <w:t>Unser Spiel ist ein Arcade-Stilistischer Sidescoller Endless Runner.</w:t>
       </w:r>
     </w:p>
     <w:p>
@@ -1207,23 +1136,7 @@
           <w:sz w:val="44"/>
           <w:lang w:val="de-DE"/>
         </w:rPr>
-        <w:t xml:space="preserve">Dabei erlebt der Spieler klassische </w:t>
-      </w:r>
-      <w:proofErr w:type="spellStart"/>
-      <w:r>
-        <w:rPr>
-          <w:sz w:val="44"/>
-          <w:lang w:val="de-DE"/>
-        </w:rPr>
-        <w:t>Arcade</w:t>
-      </w:r>
-      <w:proofErr w:type="spellEnd"/>
-      <w:r>
-        <w:rPr>
-          <w:sz w:val="44"/>
-          <w:lang w:val="de-DE"/>
-        </w:rPr>
-        <w:t xml:space="preserve"> Elemente in einem düsteren Märchenwald</w:t>
+        <w:t>Dabei erlebt der Spieler klassische Arcade Elemente in einem düsteren Märchenwald</w:t>
       </w:r>
     </w:p>
     <w:p>
@@ -1245,7 +1158,6 @@
         </w:rPr>
         <w:t xml:space="preserve">Story </w:t>
       </w:r>
-      <w:proofErr w:type="spellStart"/>
       <w:r>
         <w:rPr>
           <w:b/>
@@ -1253,9 +1165,8 @@
           <w:sz w:val="48"/>
           <w:lang w:val="de-DE"/>
         </w:rPr>
-        <w:t>and</w:t>
-      </w:r>
-      <w:proofErr w:type="spellEnd"/>
+        <w:t>und</w:t>
+      </w:r>
       <w:r>
         <w:rPr>
           <w:b/>
@@ -1292,23 +1203,7 @@
           <w:sz w:val="44"/>
           <w:lang w:val="de-DE"/>
         </w:rPr>
-        <w:t>Ein Fröhliches Dorf (</w:t>
-      </w:r>
-      <w:proofErr w:type="spellStart"/>
-      <w:r>
-        <w:rPr>
-          <w:sz w:val="44"/>
-          <w:lang w:val="de-DE"/>
-        </w:rPr>
-        <w:t>Sagadorf</w:t>
-      </w:r>
-      <w:proofErr w:type="spellEnd"/>
-      <w:r>
-        <w:rPr>
-          <w:sz w:val="44"/>
-          <w:lang w:val="de-DE"/>
-        </w:rPr>
-        <w:t>), alle leben zusammen auch der Wolf lebt dort</w:t>
+        <w:t>Ein Fröhliches Dorf (Sagadorf), alle leben zusammen auch der Wolf lebt dort</w:t>
       </w:r>
     </w:p>
     <w:p>
@@ -1430,23 +1325,7 @@
           <w:sz w:val="44"/>
           <w:lang w:val="de-DE"/>
         </w:rPr>
-        <w:t xml:space="preserve">Typ: 2D </w:t>
-      </w:r>
-      <w:proofErr w:type="spellStart"/>
-      <w:r>
-        <w:rPr>
-          <w:sz w:val="44"/>
-          <w:lang w:val="de-DE"/>
-        </w:rPr>
-        <w:t>Endless</w:t>
-      </w:r>
-      <w:proofErr w:type="spellEnd"/>
-      <w:r>
-        <w:rPr>
-          <w:sz w:val="44"/>
-          <w:lang w:val="de-DE"/>
-        </w:rPr>
-        <w:t xml:space="preserve"> Runner</w:t>
+        <w:t>Typ: 2D Endless Runner</w:t>
       </w:r>
     </w:p>
     <w:p>
@@ -1501,37 +1380,19 @@
           <w:lang w:val="de-DE"/>
         </w:rPr>
       </w:pPr>
-      <w:proofErr w:type="spellStart"/>
-      <w:r>
-        <w:rPr>
-          <w:sz w:val="44"/>
-          <w:lang w:val="de-DE"/>
-        </w:rPr>
-        <w:t>Platform</w:t>
-      </w:r>
-      <w:proofErr w:type="spellEnd"/>
-      <w:r>
-        <w:rPr>
-          <w:sz w:val="44"/>
-          <w:lang w:val="de-DE"/>
-        </w:rPr>
-        <w:t xml:space="preserve">: </w:t>
-      </w:r>
-      <w:proofErr w:type="spellStart"/>
-      <w:r>
-        <w:rPr>
-          <w:sz w:val="44"/>
-          <w:lang w:val="de-DE"/>
-        </w:rPr>
-        <w:t>Pc</w:t>
-      </w:r>
-      <w:proofErr w:type="spellEnd"/>
-      <w:r>
-        <w:rPr>
-          <w:sz w:val="44"/>
-          <w:lang w:val="de-DE"/>
-        </w:rPr>
-        <w:t>, Android*</w:t>
+      <w:r>
+        <w:rPr>
+          <w:sz w:val="44"/>
+          <w:lang w:val="de-DE"/>
+        </w:rPr>
+        <w:t>Plattform</w:t>
+      </w:r>
+      <w:r>
+        <w:rPr>
+          <w:sz w:val="44"/>
+          <w:lang w:val="de-DE"/>
+        </w:rPr>
+        <w:t>: Pc, Android*</w:t>
       </w:r>
     </w:p>
     <w:p>
@@ -1551,17 +1412,8 @@
           <w:sz w:val="44"/>
           <w:lang w:val="de-DE"/>
         </w:rPr>
-        <w:t xml:space="preserve">Engine: </w:t>
-      </w:r>
-      <w:proofErr w:type="spellStart"/>
-      <w:r>
-        <w:rPr>
-          <w:sz w:val="44"/>
-          <w:lang w:val="de-DE"/>
-        </w:rPr>
-        <w:t>Unity</w:t>
-      </w:r>
-      <w:proofErr w:type="spellEnd"/>
+        <w:t>Engine: Unity</w:t>
+      </w:r>
     </w:p>
     <w:p>
       <w:pPr>
@@ -1699,7 +1551,6 @@
           <w:lang w:val="de-DE"/>
         </w:rPr>
       </w:pPr>
-      <w:proofErr w:type="spellStart"/>
       <w:r>
         <w:rPr>
           <w:b/>
@@ -1707,29 +1558,8 @@
           <w:sz w:val="52"/>
           <w:lang w:val="de-DE"/>
         </w:rPr>
-        <w:t>Gameplay</w:t>
-      </w:r>
-      <w:proofErr w:type="spellEnd"/>
-      <w:r>
-        <w:rPr>
-          <w:b/>
-          <w:i/>
-          <w:sz w:val="52"/>
-          <w:lang w:val="de-DE"/>
-        </w:rPr>
-        <w:t xml:space="preserve"> </w:t>
-      </w:r>
-      <w:proofErr w:type="spellStart"/>
-      <w:r>
-        <w:rPr>
-          <w:b/>
-          <w:i/>
-          <w:sz w:val="52"/>
-          <w:lang w:val="de-DE"/>
-        </w:rPr>
-        <w:t>Machanics</w:t>
-      </w:r>
-      <w:proofErr w:type="spellEnd"/>
+        <w:t>Gameplay Machanics</w:t>
+      </w:r>
     </w:p>
     <w:p>
       <w:pPr>
@@ -1827,15 +1657,13 @@
         </w:rPr>
         <w:t xml:space="preserve">„Essen“ mit </w:t>
       </w:r>
-      <w:proofErr w:type="spellStart"/>
-      <w:r>
-        <w:rPr>
-          <w:sz w:val="44"/>
-          <w:lang w:val="de-DE"/>
-        </w:rPr>
-        <w:t>Spacetaste</w:t>
-      </w:r>
-      <w:proofErr w:type="spellEnd"/>
+      <w:r>
+        <w:rPr>
+          <w:sz w:val="44"/>
+          <w:lang w:val="de-DE"/>
+        </w:rPr>
+        <w:t>"Space"-taste</w:t>
+      </w:r>
     </w:p>
     <w:p>
       <w:pPr>
@@ -1877,15 +1705,13 @@
         </w:rPr>
         <w:t xml:space="preserve"> Hindernisse ausweichen in </w:t>
       </w:r>
-      <w:proofErr w:type="spellStart"/>
-      <w:r>
-        <w:rPr>
-          <w:sz w:val="44"/>
-          <w:lang w:val="de-DE"/>
-        </w:rPr>
-        <w:t>dme</w:t>
-      </w:r>
-      <w:proofErr w:type="spellEnd"/>
+      <w:r>
+        <w:rPr>
+          <w:sz w:val="44"/>
+          <w:lang w:val="de-DE"/>
+        </w:rPr>
+        <w:t>dem</w:t>
+      </w:r>
       <w:r>
         <w:rPr>
           <w:sz w:val="44"/>
@@ -1904,7 +1730,6 @@
           <w:lang w:val="de-DE"/>
         </w:rPr>
       </w:pPr>
-      <w:proofErr w:type="spellStart"/>
       <w:r>
         <w:rPr>
           <w:b/>
@@ -1913,18 +1738,8 @@
           <w:lang w:val="de-DE"/>
         </w:rPr>
         <w:lastRenderedPageBreak/>
-        <w:t>Charac</w:t>
-      </w:r>
-      <w:r>
-        <w:rPr>
-          <w:b/>
-          <w:i/>
-          <w:sz w:val="52"/>
-          <w:lang w:val="de-DE"/>
-        </w:rPr>
-        <w:t>ter</w:t>
-      </w:r>
-      <w:proofErr w:type="spellEnd"/>
+        <w:t>Charakter</w:t>
+      </w:r>
       <w:r>
         <w:rPr>
           <w:b/>
@@ -2072,7 +1887,7 @@
           <w:sz w:val="44"/>
           <w:lang w:val="de-DE"/>
         </w:rPr>
-        <w:t xml:space="preserve">Läuft von Links </w:t>
+        <w:t xml:space="preserve">Läuft von </w:t>
       </w:r>
       <w:proofErr w:type="spellStart"/>
       <w:r>
@@ -2080,9 +1895,23 @@
           <w:sz w:val="44"/>
           <w:lang w:val="de-DE"/>
         </w:rPr>
-        <w:t>nach Rechts</w:t>
+        <w:t>Links</w:t>
       </w:r>
       <w:proofErr w:type="spellEnd"/>
+      <w:r>
+        <w:rPr>
+          <w:sz w:val="44"/>
+          <w:lang w:val="de-DE"/>
+        </w:rPr>
+        <w:t xml:space="preserve"> </w:t>
+      </w:r>
+      <w:r>
+        <w:rPr>
+          <w:sz w:val="44"/>
+          <w:lang w:val="de-DE"/>
+        </w:rPr>
+        <w:t>nach rechts</w:t>
+      </w:r>
       <w:r>
         <w:rPr>
           <w:sz w:val="44"/>
@@ -2130,15 +1959,13 @@
         </w:rPr>
         <w:t xml:space="preserve">Animation Läuft </w:t>
       </w:r>
-      <w:proofErr w:type="spellStart"/>
-      <w:r>
-        <w:rPr>
-          <w:sz w:val="44"/>
-          <w:lang w:val="de-DE"/>
-        </w:rPr>
-        <w:t>von Rechts</w:t>
-      </w:r>
-      <w:proofErr w:type="spellEnd"/>
+      <w:r>
+        <w:rPr>
+          <w:sz w:val="44"/>
+          <w:lang w:val="de-DE"/>
+        </w:rPr>
+        <w:t>von rechts</w:t>
+      </w:r>
       <w:r>
         <w:rPr>
           <w:sz w:val="44"/>
@@ -2242,16 +2069,7 @@
           <w:lang w:val="de-DE"/>
         </w:rPr>
         <w:lastRenderedPageBreak/>
-        <w:t>Hindernisse</w:t>
-      </w:r>
-      <w:r>
-        <w:rPr>
-          <w:b/>
-          <w:i/>
-          <w:sz w:val="52"/>
-          <w:lang w:val="de-DE"/>
-        </w:rPr>
-        <w:t>&amp; Fähigkeiten</w:t>
+        <w:t>Hindernisse&amp; Fähigkeiten</w:t>
       </w:r>
     </w:p>
     <w:p>
@@ -2428,23 +2246,7 @@
           <w:sz w:val="44"/>
           <w:lang w:val="de-DE"/>
         </w:rPr>
-        <w:t xml:space="preserve"> dem Loch um …</w:t>
-      </w:r>
-      <w:proofErr w:type="gramStart"/>
-      <w:r>
-        <w:rPr>
-          <w:sz w:val="44"/>
-          <w:lang w:val="de-DE"/>
-        </w:rPr>
-        <w:t>..</w:t>
-      </w:r>
-      <w:proofErr w:type="gramEnd"/>
-      <w:r>
-        <w:rPr>
-          <w:sz w:val="44"/>
-          <w:lang w:val="de-DE"/>
-        </w:rPr>
-        <w:t xml:space="preserve"> verlangsamt</w:t>
+        <w:t xml:space="preserve"> dem Loch um ….. verlangsamt</w:t>
       </w:r>
     </w:p>
     <w:p>
@@ -2525,23 +2327,7 @@
           <w:sz w:val="44"/>
           <w:lang w:val="de-DE"/>
         </w:rPr>
-        <w:t>Wolf wird Nach dem Loch um …</w:t>
-      </w:r>
-      <w:proofErr w:type="gramStart"/>
-      <w:r>
-        <w:rPr>
-          <w:sz w:val="44"/>
-          <w:lang w:val="de-DE"/>
-        </w:rPr>
-        <w:t>..</w:t>
-      </w:r>
-      <w:proofErr w:type="gramEnd"/>
-      <w:r>
-        <w:rPr>
-          <w:sz w:val="44"/>
-          <w:lang w:val="de-DE"/>
-        </w:rPr>
-        <w:t xml:space="preserve"> Verlangsamt</w:t>
+        <w:t>Wolf wird Nach dem Loch um ….. Verlangsamt</w:t>
       </w:r>
     </w:p>
     <w:p>
@@ -2642,23 +2428,7 @@
           <w:sz w:val="44"/>
           <w:lang w:val="de-DE"/>
         </w:rPr>
-        <w:t>Wolf wird um …</w:t>
-      </w:r>
-      <w:proofErr w:type="gramStart"/>
-      <w:r>
-        <w:rPr>
-          <w:sz w:val="44"/>
-          <w:lang w:val="de-DE"/>
-        </w:rPr>
-        <w:t>..</w:t>
-      </w:r>
-      <w:proofErr w:type="gramEnd"/>
-      <w:r>
-        <w:rPr>
-          <w:sz w:val="44"/>
-          <w:lang w:val="de-DE"/>
-        </w:rPr>
-        <w:t xml:space="preserve"> verlangsamt</w:t>
+        <w:t>Wolf wird um ….. verlangsamt</w:t>
       </w:r>
     </w:p>
     <w:p>
@@ -2811,7 +2581,6 @@
           <w:lang w:val="de-DE"/>
         </w:rPr>
       </w:pPr>
-      <w:proofErr w:type="spellStart"/>
       <w:r>
         <w:rPr>
           <w:b/>
@@ -2821,7 +2590,6 @@
         </w:rPr>
         <w:t>Screenflow</w:t>
       </w:r>
-      <w:proofErr w:type="spellEnd"/>
     </w:p>
     <w:p>
       <w:pPr>
@@ -2875,21 +2643,12 @@
           <w:lang w:val="de-DE"/>
         </w:rPr>
       </w:pPr>
-      <w:proofErr w:type="spellStart"/>
-      <w:r>
-        <w:rPr>
-          <w:sz w:val="44"/>
-          <w:lang w:val="de-DE"/>
-        </w:rPr>
-        <w:t>Quit</w:t>
-      </w:r>
-      <w:proofErr w:type="spellEnd"/>
-      <w:r>
-        <w:rPr>
-          <w:sz w:val="44"/>
-          <w:lang w:val="de-DE"/>
-        </w:rPr>
-        <w:t xml:space="preserve"> Button = Beendet das Spiel</w:t>
+      <w:r>
+        <w:rPr>
+          <w:sz w:val="44"/>
+          <w:lang w:val="de-DE"/>
+        </w:rPr>
+        <w:t>Quit Button = Beendet das Spiel</w:t>
       </w:r>
     </w:p>
     <w:p>
@@ -2904,37 +2663,12 @@
           <w:lang w:val="de-DE"/>
         </w:rPr>
       </w:pPr>
-      <w:proofErr w:type="spellStart"/>
-      <w:r>
-        <w:rPr>
-          <w:sz w:val="44"/>
-          <w:lang w:val="de-DE"/>
-        </w:rPr>
-        <w:t>Credit</w:t>
-      </w:r>
-      <w:proofErr w:type="spellEnd"/>
-      <w:r>
-        <w:rPr>
-          <w:sz w:val="44"/>
-          <w:lang w:val="de-DE"/>
-        </w:rPr>
-        <w:t xml:space="preserve"> Button = Zeigt </w:t>
-      </w:r>
-      <w:proofErr w:type="spellStart"/>
-      <w:r>
-        <w:rPr>
-          <w:sz w:val="44"/>
-          <w:lang w:val="de-DE"/>
-        </w:rPr>
-        <w:t>Credits</w:t>
-      </w:r>
-      <w:proofErr w:type="spellEnd"/>
-      <w:r>
-        <w:rPr>
-          <w:sz w:val="44"/>
-          <w:lang w:val="de-DE"/>
-        </w:rPr>
-        <w:t xml:space="preserve"> an</w:t>
+      <w:r>
+        <w:rPr>
+          <w:sz w:val="44"/>
+          <w:lang w:val="de-DE"/>
+        </w:rPr>
+        <w:t>Credit Button = Zeigt Credits an</w:t>
       </w:r>
     </w:p>
     <w:p>
@@ -2956,15 +2690,13 @@
         </w:rPr>
         <w:t xml:space="preserve">Pause </w:t>
       </w:r>
-      <w:proofErr w:type="spellStart"/>
-      <w:r>
-        <w:rPr>
-          <w:sz w:val="44"/>
-          <w:lang w:val="de-DE"/>
-        </w:rPr>
-        <w:t>menü</w:t>
-      </w:r>
-      <w:proofErr w:type="spellEnd"/>
+      <w:r>
+        <w:rPr>
+          <w:sz w:val="44"/>
+          <w:lang w:val="de-DE"/>
+        </w:rPr>
+        <w:t>Menü</w:t>
+      </w:r>
     </w:p>
     <w:p>
       <w:pPr>
@@ -2978,21 +2710,12 @@
           <w:lang w:val="de-DE"/>
         </w:rPr>
       </w:pPr>
-      <w:proofErr w:type="spellStart"/>
-      <w:r>
-        <w:rPr>
-          <w:sz w:val="44"/>
-          <w:lang w:val="de-DE"/>
-        </w:rPr>
-        <w:t>Continue</w:t>
-      </w:r>
-      <w:proofErr w:type="spellEnd"/>
-      <w:r>
-        <w:rPr>
-          <w:sz w:val="44"/>
-          <w:lang w:val="de-DE"/>
-        </w:rPr>
-        <w:t xml:space="preserve"> Button = Weiter Spielen </w:t>
+      <w:r>
+        <w:rPr>
+          <w:sz w:val="44"/>
+          <w:lang w:val="de-DE"/>
+        </w:rPr>
+        <w:t xml:space="preserve">Continue Button = Weiter Spielen </w:t>
       </w:r>
     </w:p>
     <w:p>
@@ -3007,21 +2730,12 @@
           <w:lang w:val="de-DE"/>
         </w:rPr>
       </w:pPr>
-      <w:proofErr w:type="spellStart"/>
-      <w:r>
-        <w:rPr>
-          <w:sz w:val="44"/>
-          <w:lang w:val="de-DE"/>
-        </w:rPr>
-        <w:t>Quit</w:t>
-      </w:r>
-      <w:proofErr w:type="spellEnd"/>
-      <w:r>
-        <w:rPr>
-          <w:sz w:val="44"/>
-          <w:lang w:val="de-DE"/>
-        </w:rPr>
-        <w:t xml:space="preserve"> Button = Spiel verlassen</w:t>
+      <w:r>
+        <w:rPr>
+          <w:sz w:val="44"/>
+          <w:lang w:val="de-DE"/>
+        </w:rPr>
+        <w:t>Quit Button = Spiel verlassen</w:t>
       </w:r>
     </w:p>
     <w:p>
@@ -3056,21 +2770,12 @@
           <w:lang w:val="de-DE"/>
         </w:rPr>
       </w:pPr>
-      <w:proofErr w:type="spellStart"/>
-      <w:r>
-        <w:rPr>
-          <w:sz w:val="44"/>
-          <w:lang w:val="de-DE"/>
-        </w:rPr>
-        <w:t>Resume</w:t>
-      </w:r>
-      <w:proofErr w:type="spellEnd"/>
-      <w:r>
-        <w:rPr>
-          <w:sz w:val="44"/>
-          <w:lang w:val="de-DE"/>
-        </w:rPr>
-        <w:t xml:space="preserve"> Button = Zurück zum Start Menü</w:t>
+      <w:r>
+        <w:rPr>
+          <w:sz w:val="44"/>
+          <w:lang w:val="de-DE"/>
+        </w:rPr>
+        <w:t>Resume Button = Zurück zum Start Menü</w:t>
       </w:r>
     </w:p>
     <w:p>
@@ -3085,21 +2790,12 @@
           <w:lang w:val="de-DE"/>
         </w:rPr>
       </w:pPr>
-      <w:proofErr w:type="spellStart"/>
-      <w:r>
-        <w:rPr>
-          <w:sz w:val="44"/>
-          <w:lang w:val="de-DE"/>
-        </w:rPr>
-        <w:t>Quit</w:t>
-      </w:r>
-      <w:proofErr w:type="spellEnd"/>
-      <w:r>
-        <w:rPr>
-          <w:sz w:val="44"/>
-          <w:lang w:val="de-DE"/>
-        </w:rPr>
-        <w:t xml:space="preserve"> Button = Spiel verlassen</w:t>
+      <w:r>
+        <w:rPr>
+          <w:sz w:val="44"/>
+          <w:lang w:val="de-DE"/>
+        </w:rPr>
+        <w:t>Quit Button = Spiel verlassen</w:t>
       </w:r>
     </w:p>
     <w:p>
@@ -5747,6 +5443,119 @@
     </w:lvl>
   </w:abstractNum>
   <w:abstractNum w:abstractNumId="19">
+    <w:nsid w:val="402A4AFF"/>
+    <w:multiLevelType w:val="hybridMultilevel"/>
+    <w:tmpl w:val="A224CAEE"/>
+    <w:lvl w:ilvl="0" w:tplc="04090001">
+      <w:start w:val="1"/>
+      <w:numFmt w:val="bullet"/>
+      <w:lvlText w:val=""/>
+      <w:lvlJc w:val="left"/>
+      <w:pPr>
+        <w:ind w:left="720" w:hanging="360"/>
+      </w:pPr>
+      <w:rPr>
+        <w:rFonts w:ascii="Symbol" w:hAnsi="Symbol" w:hint="default"/>
+      </w:rPr>
+    </w:lvl>
+    <w:lvl w:ilvl="1" w:tplc="04090003" w:tentative="1">
+      <w:start w:val="1"/>
+      <w:numFmt w:val="bullet"/>
+      <w:lvlText w:val="o"/>
+      <w:lvlJc w:val="left"/>
+      <w:pPr>
+        <w:ind w:left="1440" w:hanging="360"/>
+      </w:pPr>
+      <w:rPr>
+        <w:rFonts w:ascii="Courier New" w:hAnsi="Courier New" w:cs="Courier New" w:hint="default"/>
+      </w:rPr>
+    </w:lvl>
+    <w:lvl w:ilvl="2" w:tplc="04090005" w:tentative="1">
+      <w:start w:val="1"/>
+      <w:numFmt w:val="bullet"/>
+      <w:lvlText w:val=""/>
+      <w:lvlJc w:val="left"/>
+      <w:pPr>
+        <w:ind w:left="2160" w:hanging="360"/>
+      </w:pPr>
+      <w:rPr>
+        <w:rFonts w:ascii="Wingdings" w:hAnsi="Wingdings" w:hint="default"/>
+      </w:rPr>
+    </w:lvl>
+    <w:lvl w:ilvl="3" w:tplc="04090001" w:tentative="1">
+      <w:start w:val="1"/>
+      <w:numFmt w:val="bullet"/>
+      <w:lvlText w:val=""/>
+      <w:lvlJc w:val="left"/>
+      <w:pPr>
+        <w:ind w:left="2880" w:hanging="360"/>
+      </w:pPr>
+      <w:rPr>
+        <w:rFonts w:ascii="Symbol" w:hAnsi="Symbol" w:hint="default"/>
+      </w:rPr>
+    </w:lvl>
+    <w:lvl w:ilvl="4" w:tplc="04090003" w:tentative="1">
+      <w:start w:val="1"/>
+      <w:numFmt w:val="bullet"/>
+      <w:lvlText w:val="o"/>
+      <w:lvlJc w:val="left"/>
+      <w:pPr>
+        <w:ind w:left="3600" w:hanging="360"/>
+      </w:pPr>
+      <w:rPr>
+        <w:rFonts w:ascii="Courier New" w:hAnsi="Courier New" w:cs="Courier New" w:hint="default"/>
+      </w:rPr>
+    </w:lvl>
+    <w:lvl w:ilvl="5" w:tplc="04090005" w:tentative="1">
+      <w:start w:val="1"/>
+      <w:numFmt w:val="bullet"/>
+      <w:lvlText w:val=""/>
+      <w:lvlJc w:val="left"/>
+      <w:pPr>
+        <w:ind w:left="4320" w:hanging="360"/>
+      </w:pPr>
+      <w:rPr>
+        <w:rFonts w:ascii="Wingdings" w:hAnsi="Wingdings" w:hint="default"/>
+      </w:rPr>
+    </w:lvl>
+    <w:lvl w:ilvl="6" w:tplc="04090001" w:tentative="1">
+      <w:start w:val="1"/>
+      <w:numFmt w:val="bullet"/>
+      <w:lvlText w:val=""/>
+      <w:lvlJc w:val="left"/>
+      <w:pPr>
+        <w:ind w:left="5040" w:hanging="360"/>
+      </w:pPr>
+      <w:rPr>
+        <w:rFonts w:ascii="Symbol" w:hAnsi="Symbol" w:hint="default"/>
+      </w:rPr>
+    </w:lvl>
+    <w:lvl w:ilvl="7" w:tplc="04090003" w:tentative="1">
+      <w:start w:val="1"/>
+      <w:numFmt w:val="bullet"/>
+      <w:lvlText w:val="o"/>
+      <w:lvlJc w:val="left"/>
+      <w:pPr>
+        <w:ind w:left="5760" w:hanging="360"/>
+      </w:pPr>
+      <w:rPr>
+        <w:rFonts w:ascii="Courier New" w:hAnsi="Courier New" w:cs="Courier New" w:hint="default"/>
+      </w:rPr>
+    </w:lvl>
+    <w:lvl w:ilvl="8" w:tplc="04090005" w:tentative="1">
+      <w:start w:val="1"/>
+      <w:numFmt w:val="bullet"/>
+      <w:lvlText w:val=""/>
+      <w:lvlJc w:val="left"/>
+      <w:pPr>
+        <w:ind w:left="6480" w:hanging="360"/>
+      </w:pPr>
+      <w:rPr>
+        <w:rFonts w:ascii="Wingdings" w:hAnsi="Wingdings" w:hint="default"/>
+      </w:rPr>
+    </w:lvl>
+  </w:abstractNum>
+  <w:abstractNum w:abstractNumId="20">
     <w:nsid w:val="43183DC6"/>
     <w:multiLevelType w:val="hybridMultilevel"/>
     <w:tmpl w:val="2018899C"/>
@@ -5832,7 +5641,7 @@
       </w:pPr>
     </w:lvl>
   </w:abstractNum>
-  <w:abstractNum w:abstractNumId="20">
+  <w:abstractNum w:abstractNumId="21">
     <w:nsid w:val="43781743"/>
     <w:multiLevelType w:val="hybridMultilevel"/>
     <w:tmpl w:val="5B0A210C"/>
@@ -5945,7 +5754,7 @@
       </w:rPr>
     </w:lvl>
   </w:abstractNum>
-  <w:abstractNum w:abstractNumId="21">
+  <w:abstractNum w:abstractNumId="22">
     <w:nsid w:val="46100FB7"/>
     <w:multiLevelType w:val="hybridMultilevel"/>
     <w:tmpl w:val="1C4877D0"/>
@@ -6031,7 +5840,7 @@
       </w:pPr>
     </w:lvl>
   </w:abstractNum>
-  <w:abstractNum w:abstractNumId="22">
+  <w:abstractNum w:abstractNumId="23">
     <w:nsid w:val="48B92659"/>
     <w:multiLevelType w:val="hybridMultilevel"/>
     <w:tmpl w:val="DFA2E64C"/>
@@ -6117,7 +5926,7 @@
       </w:pPr>
     </w:lvl>
   </w:abstractNum>
-  <w:abstractNum w:abstractNumId="23">
+  <w:abstractNum w:abstractNumId="24">
     <w:nsid w:val="49796D43"/>
     <w:multiLevelType w:val="hybridMultilevel"/>
     <w:tmpl w:val="5DA88BDE"/>
@@ -6203,7 +6012,7 @@
       </w:pPr>
     </w:lvl>
   </w:abstractNum>
-  <w:abstractNum w:abstractNumId="24">
+  <w:abstractNum w:abstractNumId="25">
     <w:nsid w:val="5020319D"/>
     <w:multiLevelType w:val="hybridMultilevel"/>
     <w:tmpl w:val="0F3CE29C"/>
@@ -6289,7 +6098,7 @@
       </w:pPr>
     </w:lvl>
   </w:abstractNum>
-  <w:abstractNum w:abstractNumId="25">
+  <w:abstractNum w:abstractNumId="26">
     <w:nsid w:val="506D3D0B"/>
     <w:multiLevelType w:val="hybridMultilevel"/>
     <w:tmpl w:val="03E6E3D0"/>
@@ -6375,7 +6184,7 @@
       </w:pPr>
     </w:lvl>
   </w:abstractNum>
-  <w:abstractNum w:abstractNumId="26">
+  <w:abstractNum w:abstractNumId="27">
     <w:nsid w:val="51195F76"/>
     <w:multiLevelType w:val="hybridMultilevel"/>
     <w:tmpl w:val="32567E2C"/>
@@ -6461,7 +6270,7 @@
       </w:pPr>
     </w:lvl>
   </w:abstractNum>
-  <w:abstractNum w:abstractNumId="27">
+  <w:abstractNum w:abstractNumId="28">
     <w:nsid w:val="531E7D09"/>
     <w:multiLevelType w:val="hybridMultilevel"/>
     <w:tmpl w:val="1FECEFBA"/>
@@ -6574,7 +6383,7 @@
       </w:rPr>
     </w:lvl>
   </w:abstractNum>
-  <w:abstractNum w:abstractNumId="28">
+  <w:abstractNum w:abstractNumId="29">
     <w:nsid w:val="55A27C47"/>
     <w:multiLevelType w:val="hybridMultilevel"/>
     <w:tmpl w:val="0026FED2"/>
@@ -6687,11 +6496,11 @@
       </w:rPr>
     </w:lvl>
   </w:abstractNum>
-  <w:abstractNum w:abstractNumId="29">
+  <w:abstractNum w:abstractNumId="30">
     <w:nsid w:val="56A06E24"/>
     <w:multiLevelType w:val="hybridMultilevel"/>
-    <w:tmpl w:val="416C2120"/>
-    <w:lvl w:ilvl="0" w:tplc="04070001">
+    <w:tmpl w:val="8EA61FA0"/>
+    <w:lvl w:ilvl="0" w:tplc="7CCE5436">
       <w:start w:val="1"/>
       <w:numFmt w:val="bullet"/>
       <w:lvlText w:val=""/>
@@ -6701,6 +6510,7 @@
       </w:pPr>
       <w:rPr>
         <w:rFonts w:ascii="Symbol" w:hAnsi="Symbol" w:hint="default"/>
+        <w:color w:val="auto"/>
       </w:rPr>
     </w:lvl>
     <w:lvl w:ilvl="1" w:tplc="04090003" w:tentative="1">
@@ -6800,7 +6610,7 @@
       </w:rPr>
     </w:lvl>
   </w:abstractNum>
-  <w:abstractNum w:abstractNumId="30">
+  <w:abstractNum w:abstractNumId="31">
     <w:nsid w:val="5C916FA5"/>
     <w:multiLevelType w:val="hybridMultilevel"/>
     <w:tmpl w:val="C58286EC"/>
@@ -6886,7 +6696,7 @@
       </w:pPr>
     </w:lvl>
   </w:abstractNum>
-  <w:abstractNum w:abstractNumId="31">
+  <w:abstractNum w:abstractNumId="32">
     <w:nsid w:val="5D432306"/>
     <w:multiLevelType w:val="hybridMultilevel"/>
     <w:tmpl w:val="B6D819A6"/>
@@ -6972,7 +6782,7 @@
       </w:pPr>
     </w:lvl>
   </w:abstractNum>
-  <w:abstractNum w:abstractNumId="32">
+  <w:abstractNum w:abstractNumId="33">
     <w:nsid w:val="5F2C66A2"/>
     <w:multiLevelType w:val="hybridMultilevel"/>
     <w:tmpl w:val="5DA88BDE"/>
@@ -7058,7 +6868,7 @@
       </w:pPr>
     </w:lvl>
   </w:abstractNum>
-  <w:abstractNum w:abstractNumId="33">
+  <w:abstractNum w:abstractNumId="34">
     <w:nsid w:val="5FF635B1"/>
     <w:multiLevelType w:val="hybridMultilevel"/>
     <w:tmpl w:val="FC56F8D2"/>
@@ -7144,7 +6954,7 @@
       </w:pPr>
     </w:lvl>
   </w:abstractNum>
-  <w:abstractNum w:abstractNumId="34">
+  <w:abstractNum w:abstractNumId="35">
     <w:nsid w:val="63242C27"/>
     <w:multiLevelType w:val="hybridMultilevel"/>
     <w:tmpl w:val="18061046"/>
@@ -7230,7 +7040,7 @@
       </w:pPr>
     </w:lvl>
   </w:abstractNum>
-  <w:abstractNum w:abstractNumId="35">
+  <w:abstractNum w:abstractNumId="36">
     <w:nsid w:val="64F37DD5"/>
     <w:multiLevelType w:val="hybridMultilevel"/>
     <w:tmpl w:val="1E2A967E"/>
@@ -7343,7 +7153,7 @@
       </w:rPr>
     </w:lvl>
   </w:abstractNum>
-  <w:abstractNum w:abstractNumId="36">
+  <w:abstractNum w:abstractNumId="37">
     <w:nsid w:val="667A2FE7"/>
     <w:multiLevelType w:val="hybridMultilevel"/>
     <w:tmpl w:val="D8D03D0A"/>
@@ -7429,7 +7239,7 @@
       </w:pPr>
     </w:lvl>
   </w:abstractNum>
-  <w:abstractNum w:abstractNumId="37">
+  <w:abstractNum w:abstractNumId="38">
     <w:nsid w:val="67991830"/>
     <w:multiLevelType w:val="hybridMultilevel"/>
     <w:tmpl w:val="60D66314"/>
@@ -7515,7 +7325,7 @@
       </w:pPr>
     </w:lvl>
   </w:abstractNum>
-  <w:abstractNum w:abstractNumId="38">
+  <w:abstractNum w:abstractNumId="39">
     <w:nsid w:val="691A450C"/>
     <w:multiLevelType w:val="hybridMultilevel"/>
     <w:tmpl w:val="1CDEE0E0"/>
@@ -7628,7 +7438,7 @@
       </w:rPr>
     </w:lvl>
   </w:abstractNum>
-  <w:abstractNum w:abstractNumId="39">
+  <w:abstractNum w:abstractNumId="40">
     <w:nsid w:val="6AD37B74"/>
     <w:multiLevelType w:val="hybridMultilevel"/>
     <w:tmpl w:val="BA32A992"/>
@@ -7741,7 +7551,7 @@
       </w:rPr>
     </w:lvl>
   </w:abstractNum>
-  <w:abstractNum w:abstractNumId="40">
+  <w:abstractNum w:abstractNumId="41">
     <w:nsid w:val="6CCB793A"/>
     <w:multiLevelType w:val="hybridMultilevel"/>
     <w:tmpl w:val="0064461E"/>
@@ -7827,7 +7637,7 @@
       </w:pPr>
     </w:lvl>
   </w:abstractNum>
-  <w:abstractNum w:abstractNumId="41">
+  <w:abstractNum w:abstractNumId="42">
     <w:nsid w:val="70D74A27"/>
     <w:multiLevelType w:val="hybridMultilevel"/>
     <w:tmpl w:val="DD0EEF3E"/>
@@ -7940,7 +7750,7 @@
       </w:rPr>
     </w:lvl>
   </w:abstractNum>
-  <w:abstractNum w:abstractNumId="42">
+  <w:abstractNum w:abstractNumId="43">
     <w:nsid w:val="71535027"/>
     <w:multiLevelType w:val="hybridMultilevel"/>
     <w:tmpl w:val="4EB276A6"/>
@@ -8026,7 +7836,7 @@
       </w:pPr>
     </w:lvl>
   </w:abstractNum>
-  <w:abstractNum w:abstractNumId="43">
+  <w:abstractNum w:abstractNumId="44">
     <w:nsid w:val="790D3FD3"/>
     <w:multiLevelType w:val="hybridMultilevel"/>
     <w:tmpl w:val="AA10A0DE"/>
@@ -8112,7 +7922,7 @@
       </w:pPr>
     </w:lvl>
   </w:abstractNum>
-  <w:abstractNum w:abstractNumId="44">
+  <w:abstractNum w:abstractNumId="45">
     <w:nsid w:val="790F0DF3"/>
     <w:multiLevelType w:val="hybridMultilevel"/>
     <w:tmpl w:val="B0B45F28"/>
@@ -8198,7 +8008,7 @@
       </w:pPr>
     </w:lvl>
   </w:abstractNum>
-  <w:abstractNum w:abstractNumId="45">
+  <w:abstractNum w:abstractNumId="46">
     <w:nsid w:val="7BAD7264"/>
     <w:multiLevelType w:val="hybridMultilevel"/>
     <w:tmpl w:val="078CCD4A"/>
@@ -8311,7 +8121,7 @@
       </w:rPr>
     </w:lvl>
   </w:abstractNum>
-  <w:abstractNum w:abstractNumId="46">
+  <w:abstractNum w:abstractNumId="47">
     <w:nsid w:val="7BE60990"/>
     <w:multiLevelType w:val="hybridMultilevel"/>
     <w:tmpl w:val="0EBCA45C"/>
@@ -8431,55 +8241,55 @@
     <w:abstractNumId w:val="8"/>
   </w:num>
   <w:num w:numId="3">
-    <w:abstractNumId w:val="26"/>
+    <w:abstractNumId w:val="27"/>
   </w:num>
   <w:num w:numId="4">
-    <w:abstractNumId w:val="20"/>
+    <w:abstractNumId w:val="21"/>
   </w:num>
   <w:num w:numId="5">
-    <w:abstractNumId w:val="35"/>
+    <w:abstractNumId w:val="36"/>
   </w:num>
   <w:num w:numId="6">
     <w:abstractNumId w:val="14"/>
   </w:num>
   <w:num w:numId="7">
-    <w:abstractNumId w:val="21"/>
+    <w:abstractNumId w:val="22"/>
   </w:num>
   <w:num w:numId="8">
-    <w:abstractNumId w:val="22"/>
+    <w:abstractNumId w:val="23"/>
   </w:num>
   <w:num w:numId="9">
-    <w:abstractNumId w:val="46"/>
+    <w:abstractNumId w:val="47"/>
   </w:num>
   <w:num w:numId="10">
     <w:abstractNumId w:val="16"/>
   </w:num>
   <w:num w:numId="11">
-    <w:abstractNumId w:val="39"/>
+    <w:abstractNumId w:val="40"/>
   </w:num>
   <w:num w:numId="12">
     <w:abstractNumId w:val="11"/>
   </w:num>
   <w:num w:numId="13">
-    <w:abstractNumId w:val="40"/>
+    <w:abstractNumId w:val="41"/>
   </w:num>
   <w:num w:numId="14">
     <w:abstractNumId w:val="5"/>
   </w:num>
   <w:num w:numId="15">
-    <w:abstractNumId w:val="34"/>
+    <w:abstractNumId w:val="35"/>
   </w:num>
   <w:num w:numId="16">
-    <w:abstractNumId w:val="43"/>
+    <w:abstractNumId w:val="44"/>
   </w:num>
   <w:num w:numId="17">
-    <w:abstractNumId w:val="31"/>
+    <w:abstractNumId w:val="32"/>
   </w:num>
   <w:num w:numId="18">
     <w:abstractNumId w:val="2"/>
   </w:num>
   <w:num w:numId="19">
-    <w:abstractNumId w:val="42"/>
+    <w:abstractNumId w:val="43"/>
   </w:num>
   <w:num w:numId="20">
     <w:abstractNumId w:val="12"/>
@@ -8488,22 +8298,22 @@
     <w:abstractNumId w:val="3"/>
   </w:num>
   <w:num w:numId="22">
-    <w:abstractNumId w:val="24"/>
+    <w:abstractNumId w:val="25"/>
   </w:num>
   <w:num w:numId="23">
-    <w:abstractNumId w:val="36"/>
+    <w:abstractNumId w:val="37"/>
   </w:num>
   <w:num w:numId="24">
     <w:abstractNumId w:val="17"/>
   </w:num>
   <w:num w:numId="25">
-    <w:abstractNumId w:val="29"/>
+    <w:abstractNumId w:val="30"/>
   </w:num>
   <w:num w:numId="26">
     <w:abstractNumId w:val="7"/>
   </w:num>
   <w:num w:numId="27">
-    <w:abstractNumId w:val="41"/>
+    <w:abstractNumId w:val="42"/>
   </w:num>
   <w:num w:numId="28">
     <w:abstractNumId w:val="6"/>
@@ -8512,28 +8322,28 @@
     <w:abstractNumId w:val="9"/>
   </w:num>
   <w:num w:numId="30">
-    <w:abstractNumId w:val="28"/>
+    <w:abstractNumId w:val="29"/>
   </w:num>
   <w:num w:numId="31">
     <w:abstractNumId w:val="13"/>
   </w:num>
   <w:num w:numId="32">
-    <w:abstractNumId w:val="30"/>
+    <w:abstractNumId w:val="31"/>
   </w:num>
   <w:num w:numId="33">
     <w:abstractNumId w:val="1"/>
   </w:num>
   <w:num w:numId="34">
-    <w:abstractNumId w:val="38"/>
+    <w:abstractNumId w:val="39"/>
   </w:num>
   <w:num w:numId="35">
-    <w:abstractNumId w:val="45"/>
+    <w:abstractNumId w:val="46"/>
   </w:num>
   <w:num w:numId="36">
-    <w:abstractNumId w:val="27"/>
+    <w:abstractNumId w:val="28"/>
   </w:num>
   <w:num w:numId="37">
-    <w:abstractNumId w:val="23"/>
+    <w:abstractNumId w:val="24"/>
   </w:num>
   <w:num w:numId="38">
     <w:abstractNumId w:val="18"/>
@@ -8542,27 +8352,30 @@
     <w:abstractNumId w:val="10"/>
   </w:num>
   <w:num w:numId="40">
-    <w:abstractNumId w:val="32"/>
+    <w:abstractNumId w:val="33"/>
   </w:num>
   <w:num w:numId="41">
     <w:abstractNumId w:val="0"/>
   </w:num>
   <w:num w:numId="42">
-    <w:abstractNumId w:val="33"/>
+    <w:abstractNumId w:val="34"/>
   </w:num>
   <w:num w:numId="43">
-    <w:abstractNumId w:val="37"/>
+    <w:abstractNumId w:val="38"/>
   </w:num>
   <w:num w:numId="44">
-    <w:abstractNumId w:val="25"/>
+    <w:abstractNumId w:val="26"/>
   </w:num>
   <w:num w:numId="45">
-    <w:abstractNumId w:val="44"/>
+    <w:abstractNumId w:val="45"/>
   </w:num>
   <w:num w:numId="46">
     <w:abstractNumId w:val="15"/>
   </w:num>
   <w:num w:numId="47">
+    <w:abstractNumId w:val="20"/>
+  </w:num>
+  <w:num w:numId="48">
     <w:abstractNumId w:val="19"/>
   </w:num>
 </w:numbering>
@@ -9936,56 +9749,25 @@
         </w:p>
       </w:docPartBody>
     </w:docPart>
-    <w:docPart>
-      <w:docPartPr>
-        <w:name w:val="65A0EC5912D1434D849421C3BD1DB842"/>
-        <w:category>
-          <w:name w:val="Allgemein"/>
-          <w:gallery w:val="placeholder"/>
-        </w:category>
-        <w:types>
-          <w:type w:val="bbPlcHdr"/>
-        </w:types>
-        <w:behaviors>
-          <w:behavior w:val="content"/>
-        </w:behaviors>
-        <w:guid w:val="{9C1E6106-9F10-4BE6-A9D7-CAA6375B7A1E}"/>
-      </w:docPartPr>
-      <w:docPartBody>
-        <w:p>
-          <w:pPr>
-            <w:pStyle w:val="65A0EC5912D1434D849421C3BD1DB842"/>
-          </w:pPr>
-          <w:r>
-            <w:rPr>
-              <w:b/>
-              <w:bCs/>
-              <w:lang w:val="de-DE"/>
-            </w:rPr>
-            <w:t>[Wählen Sie das Datum aus]</w:t>
-          </w:r>
-        </w:p>
-      </w:docPartBody>
-    </w:docPart>
   </w:docParts>
 </w:glossaryDocument>
 </file>
 
 <file path=word/glossary/fontTable.xml><?xml version="1.0" encoding="utf-8"?>
 <w:fonts xmlns:mc="http://schemas.openxmlformats.org/markup-compatibility/2006" xmlns:r="http://schemas.openxmlformats.org/officeDocument/2006/relationships" xmlns:w="http://schemas.openxmlformats.org/wordprocessingml/2006/main" xmlns:w14="http://schemas.microsoft.com/office/word/2010/wordml" mc:Ignorable="w14">
+  <w:font w:name="Symbol">
+    <w:panose1 w:val="05050102010706020507"/>
+    <w:charset w:val="02"/>
+    <w:family w:val="roman"/>
+    <w:pitch w:val="variable"/>
+    <w:sig w:usb0="00000000" w:usb1="10000000" w:usb2="00000000" w:usb3="00000000" w:csb0="80000000" w:csb1="00000000"/>
+  </w:font>
   <w:font w:name="Times New Roman">
     <w:panose1 w:val="02020603050405020304"/>
     <w:charset w:val="00"/>
     <w:family w:val="roman"/>
     <w:pitch w:val="variable"/>
     <w:sig w:usb0="E0002EFF" w:usb1="C000785B" w:usb2="00000009" w:usb3="00000000" w:csb0="000001FF" w:csb1="00000000"/>
-  </w:font>
-  <w:font w:name="Symbol">
-    <w:panose1 w:val="05050102010706020507"/>
-    <w:charset w:val="02"/>
-    <w:family w:val="roman"/>
-    <w:pitch w:val="variable"/>
-    <w:sig w:usb0="00000000" w:usb1="10000000" w:usb2="00000000" w:usb3="00000000" w:csb0="80000000" w:csb1="00000000"/>
   </w:font>
   <w:font w:name="Courier New">
     <w:panose1 w:val="02070309020205020404"/>
@@ -10048,6 +9830,7 @@
     <w:rsidRoot w:val="00CE52EF"/>
     <w:rsid w:val="00070A50"/>
     <w:rsid w:val="00592201"/>
+    <w:rsid w:val="00592227"/>
     <w:rsid w:val="00A436EC"/>
     <w:rsid w:val="00CE52EF"/>
   </w:rsids>
@@ -11007,7 +10790,7 @@
 </file>
 
 <file path=customXml/itemProps2.xml><?xml version="1.0" encoding="utf-8"?>
-<ds:datastoreItem xmlns:ds="http://schemas.openxmlformats.org/officeDocument/2006/customXml" ds:itemID="{167E8058-473A-45B5-9243-48EB83FE5B14}">
+<ds:datastoreItem xmlns:ds="http://schemas.openxmlformats.org/officeDocument/2006/customXml" ds:itemID="{822EDEFE-5965-48FC-9B84-9D3D5A42CB0C}">
   <ds:schemaRefs>
     <ds:schemaRef ds:uri="http://schemas.openxmlformats.org/officeDocument/2006/bibliography"/>
   </ds:schemaRefs>

</xml_diff>